<commit_message>
my excel homework - added date
</commit_message>
<xml_diff>
--- a/Analysis.docx
+++ b/Analysis.docx
@@ -13,6 +13,61 @@
           <w:sz w:val="24"/>
         </w:rPr>
         <w:t>Justine Owsik</w:t>
+      </w:r>
+      <w:r>
+        <w:rPr>
+          <w:sz w:val="24"/>
+        </w:rPr>
+        <w:tab/>
+      </w:r>
+      <w:r>
+        <w:rPr>
+          <w:sz w:val="24"/>
+        </w:rPr>
+        <w:tab/>
+      </w:r>
+      <w:r>
+        <w:rPr>
+          <w:sz w:val="24"/>
+        </w:rPr>
+        <w:tab/>
+      </w:r>
+      <w:r>
+        <w:rPr>
+          <w:sz w:val="24"/>
+        </w:rPr>
+        <w:tab/>
+      </w:r>
+      <w:r>
+        <w:rPr>
+          <w:sz w:val="24"/>
+        </w:rPr>
+        <w:tab/>
+      </w:r>
+      <w:r>
+        <w:rPr>
+          <w:sz w:val="24"/>
+        </w:rPr>
+        <w:tab/>
+      </w:r>
+      <w:r>
+        <w:rPr>
+          <w:sz w:val="24"/>
+        </w:rPr>
+        <w:tab/>
+      </w:r>
+      <w:r>
+        <w:rPr>
+          <w:sz w:val="24"/>
+        </w:rPr>
+        <w:tab/>
+      </w:r>
+      <w:r>
+        <w:rPr>
+          <w:sz w:val="24"/>
+        </w:rPr>
+        <w:tab/>
+        <w:t>February 27, 2023</w:t>
       </w:r>
     </w:p>
     <w:p>
@@ -249,6 +304,7 @@
     <w:lsdException w:name="HTML Sample" w:semiHidden="1" w:unhideWhenUsed="1"/>
     <w:lsdException w:name="HTML Typewriter" w:semiHidden="1" w:unhideWhenUsed="1"/>
     <w:lsdException w:name="HTML Variable" w:semiHidden="1" w:unhideWhenUsed="1"/>
+    <w:lsdException w:name="Normal Table" w:semiHidden="1" w:unhideWhenUsed="1"/>
     <w:lsdException w:name="annotation subject" w:semiHidden="1" w:unhideWhenUsed="1"/>
     <w:lsdException w:name="No List" w:semiHidden="1" w:unhideWhenUsed="1"/>
     <w:lsdException w:name="Outline List 1" w:semiHidden="1" w:unhideWhenUsed="1"/>
@@ -291,8 +347,11 @@
     <w:lsdException w:name="Table Contemporary" w:semiHidden="1" w:unhideWhenUsed="1"/>
     <w:lsdException w:name="Table Elegant" w:semiHidden="1" w:unhideWhenUsed="1"/>
     <w:lsdException w:name="Table Professional" w:semiHidden="1" w:unhideWhenUsed="1"/>
+    <w:lsdException w:name="Table Subtle 1" w:semiHidden="1" w:unhideWhenUsed="1"/>
     <w:lsdException w:name="Table Subtle 2" w:semiHidden="1" w:unhideWhenUsed="1"/>
     <w:lsdException w:name="Table Web 1" w:semiHidden="1" w:unhideWhenUsed="1"/>
+    <w:lsdException w:name="Table Web 2" w:semiHidden="1" w:unhideWhenUsed="1"/>
+    <w:lsdException w:name="Table Web 3" w:semiHidden="1" w:unhideWhenUsed="1"/>
     <w:lsdException w:name="Balloon Text" w:semiHidden="1" w:unhideWhenUsed="1"/>
     <w:lsdException w:name="Table Grid" w:uiPriority="39"/>
     <w:lsdException w:name="Table Theme" w:semiHidden="1" w:unhideWhenUsed="1"/>

</xml_diff>